<commit_message>
Disabled/removed any post-build asset copying. Ensured that all Wizards can be built with Visual Studio 2015. Updated out-of-sync TOC for Sage300SDK_WebScreenCustomization_2018_2Upgrade.docx.
</commit_message>
<xml_diff>
--- a/docs/upgrades/Sage300SDK_WebScreenCustomization_2018_2Upgrade.docx
+++ b/docs/upgrades/Sage300SDK_WebScreenCustomization_2018_2Upgrade.docx
@@ -181,7 +181,7 @@
           <w:r>
             <w:fldChar w:fldCharType="separate"/>
           </w:r>
-          <w:hyperlink w:anchor="_Toc500159155" w:history="1">
+          <w:hyperlink w:anchor="_Toc511647846" w:history="1">
             <w:r>
               <w:rPr>
                 <w:rStyle w:val="Hyperlink"/>
@@ -224,7 +224,7 @@
                 <w:noProof/>
                 <w:webHidden/>
               </w:rPr>
-              <w:instrText xml:space="preserve"> PAGEREF _Toc500159155 \h </w:instrText>
+              <w:instrText xml:space="preserve"> PAGEREF _Toc511647846 \h </w:instrText>
             </w:r>
             <w:r>
               <w:rPr>
@@ -265,7 +265,7 @@
               <w:sz w:val="22"/>
             </w:rPr>
           </w:pPr>
-          <w:hyperlink w:anchor="_Toc500159156" w:history="1">
+          <w:hyperlink w:anchor="_Toc511647847" w:history="1">
             <w:r>
               <w:rPr>
                 <w:rStyle w:val="Hyperlink"/>
@@ -287,7 +287,7 @@
                 <w:rStyle w:val="Hyperlink"/>
                 <w:noProof/>
               </w:rPr>
-              <w:t>Modify Customization Controller Inheritance</w:t>
+              <w:t>Modify Web\BundleRegistration.cs</w:t>
             </w:r>
             <w:r>
               <w:rPr>
@@ -308,7 +308,7 @@
                 <w:noProof/>
                 <w:webHidden/>
               </w:rPr>
-              <w:instrText xml:space="preserve"> PAGEREF _Toc500159156 \h </w:instrText>
+              <w:instrText xml:space="preserve"> PAGEREF _Toc511647847 \h </w:instrText>
             </w:r>
             <w:r>
               <w:rPr>
@@ -375,28 +375,30 @@
           <w:docGrid w:linePitch="360"/>
         </w:sectPr>
       </w:pPr>
+      <w:bookmarkStart w:id="0" w:name="_GoBack"/>
+      <w:bookmarkEnd w:id="0"/>
     </w:p>
     <w:p>
       <w:pPr>
         <w:pStyle w:val="SAGEHeading1"/>
         <w:framePr w:wrap="around"/>
       </w:pPr>
-      <w:bookmarkStart w:id="0" w:name="_Toc440376140"/>
-      <w:bookmarkStart w:id="1" w:name="_Ref440891000"/>
-      <w:bookmarkStart w:id="2" w:name="_Ref440892129"/>
-      <w:bookmarkStart w:id="3" w:name="_Ref440892615"/>
-      <w:bookmarkStart w:id="4" w:name="_Toc468180070"/>
-      <w:bookmarkStart w:id="5" w:name="_Toc500159155"/>
+      <w:bookmarkStart w:id="1" w:name="_Toc440376140"/>
+      <w:bookmarkStart w:id="2" w:name="_Ref440891000"/>
+      <w:bookmarkStart w:id="3" w:name="_Ref440892129"/>
+      <w:bookmarkStart w:id="4" w:name="_Ref440892615"/>
+      <w:bookmarkStart w:id="5" w:name="_Toc468180070"/>
+      <w:bookmarkStart w:id="6" w:name="_Toc511647846"/>
       <w:r>
         <w:lastRenderedPageBreak/>
         <w:t>Overview</w:t>
       </w:r>
-      <w:bookmarkEnd w:id="0"/>
       <w:bookmarkEnd w:id="1"/>
       <w:bookmarkEnd w:id="2"/>
       <w:bookmarkEnd w:id="3"/>
       <w:bookmarkEnd w:id="4"/>
       <w:bookmarkEnd w:id="5"/>
+      <w:bookmarkEnd w:id="6"/>
       <w:r>
         <w:fldChar w:fldCharType="begin"/>
       </w:r>
@@ -437,15 +439,7 @@
         <w:t>JavaScript</w:t>
       </w:r>
       <w:r>
-        <w:t xml:space="preserve"> is bundled in the </w:t>
-      </w:r>
-      <w:proofErr w:type="spellStart"/>
-      <w:r>
-        <w:t>BundleRegistration.cs</w:t>
-      </w:r>
-      <w:proofErr w:type="spellEnd"/>
-      <w:r>
-        <w:t xml:space="preserve"> file. This step is handled automatically by the Sage 300 2018.2 Upgrade Wizard</w:t>
+        <w:t xml:space="preserve"> is bundled in the BundleRegistration.cs file. This step is handled automatically by the Sage 300 2018.2 Upgrade Wizard</w:t>
       </w:r>
       <w:r>
         <w:t xml:space="preserve">. </w:t>
@@ -462,20 +456,15 @@
         <w:pStyle w:val="SAGEHeading1"/>
         <w:framePr w:wrap="around"/>
       </w:pPr>
-      <w:bookmarkStart w:id="6" w:name="_Toc500159156"/>
+      <w:bookmarkStart w:id="7" w:name="_Toc511647847"/>
       <w:r>
         <w:lastRenderedPageBreak/>
         <w:t xml:space="preserve">Modify </w:t>
       </w:r>
-      <w:bookmarkEnd w:id="6"/>
       <w:r>
-        <w:t>Web\</w:t>
+        <w:t>Web\BundleRegistration.cs</w:t>
       </w:r>
-      <w:proofErr w:type="spellStart"/>
-      <w:r>
-        <w:t>BundleRegistration.cs</w:t>
-      </w:r>
-      <w:proofErr w:type="spellEnd"/>
+      <w:bookmarkEnd w:id="7"/>
     </w:p>
     <w:p>
       <w:pPr>
@@ -503,26 +492,14 @@
         <w:ind w:left="576" w:firstLine="144"/>
       </w:pPr>
       <w:r>
-        <w:t>{</w:t>
-      </w:r>
-      <w:proofErr w:type="spellStart"/>
-      <w:proofErr w:type="gramStart"/>
-      <w:r>
-        <w:t>Namespace.Web</w:t>
-      </w:r>
-      <w:proofErr w:type="spellEnd"/>
-      <w:r>
-        <w:t>}</w:t>
+        <w:t>{Namespace.Web}</w:t>
       </w:r>
       <w:r>
         <w:t>\</w:t>
       </w:r>
-      <w:proofErr w:type="spellStart"/>
-      <w:proofErr w:type="gramEnd"/>
       <w:r>
         <w:t>BundleRegistration.cs</w:t>
       </w:r>
-      <w:proofErr w:type="spellEnd"/>
     </w:p>
     <w:p>
       <w:pPr>
@@ -570,8 +547,6 @@
       <w:r>
         <w:t xml:space="preserve"> in support of minified JavaScript files.</w:t>
       </w:r>
-      <w:bookmarkStart w:id="7" w:name="_GoBack"/>
-      <w:bookmarkEnd w:id="7"/>
     </w:p>
     <w:p>
       <w:pPr>
@@ -910,14 +885,27 @@
           <w:pPr>
             <w:pStyle w:val="SAGEFooter"/>
           </w:pPr>
-          <w:fldSimple w:instr=" STYLEREF  SAGE_Title  \* MERGEFORMAT ">
-            <w:r>
-              <w:rPr>
-                <w:noProof/>
-              </w:rPr>
-              <w:t>Sage 300 Web Screens SDK</w:t>
-            </w:r>
-          </w:fldSimple>
+          <w:r>
+            <w:fldChar w:fldCharType="begin"/>
+          </w:r>
+          <w:r>
+            <w:instrText xml:space="preserve"> STYLEREF  SAGE_Title  \* MERGEFORMAT </w:instrText>
+          </w:r>
+          <w:r>
+            <w:fldChar w:fldCharType="separate"/>
+          </w:r>
+          <w:r>
+            <w:rPr>
+              <w:noProof/>
+            </w:rPr>
+            <w:t>Sage 300 Web Screens SDK</w:t>
+          </w:r>
+          <w:r>
+            <w:rPr>
+              <w:noProof/>
+            </w:rPr>
+            <w:fldChar w:fldCharType="end"/>
+          </w:r>
           <w:r>
             <w:rPr>
               <w:noProof/>
@@ -1057,14 +1045,27 @@
           <w:pPr>
             <w:pStyle w:val="SAGEFooter"/>
           </w:pPr>
-          <w:fldSimple w:instr=" STYLEREF  SAGE_Title  \* MERGEFORMAT ">
-            <w:r>
-              <w:rPr>
-                <w:noProof/>
-              </w:rPr>
-              <w:t>Sage 300 Web Screens SDK</w:t>
-            </w:r>
-          </w:fldSimple>
+          <w:r>
+            <w:fldChar w:fldCharType="begin"/>
+          </w:r>
+          <w:r>
+            <w:instrText xml:space="preserve"> STYLEREF  SAGE_Title  \* MERGEFORMAT </w:instrText>
+          </w:r>
+          <w:r>
+            <w:fldChar w:fldCharType="separate"/>
+          </w:r>
+          <w:r>
+            <w:rPr>
+              <w:noProof/>
+            </w:rPr>
+            <w:t>Sage 300 Web Screens SDK</w:t>
+          </w:r>
+          <w:r>
+            <w:rPr>
+              <w:noProof/>
+            </w:rPr>
+            <w:fldChar w:fldCharType="end"/>
+          </w:r>
           <w:r>
             <w:rPr>
               <w:noProof/>
@@ -1316,14 +1317,27 @@
     <w:pPr>
       <w:pStyle w:val="SAGEHeader"/>
     </w:pPr>
-    <w:fldSimple w:instr=" STYLEREF  &quot;SAGE_Heading 1&quot; \l  \* MERGEFORMAT ">
-      <w:r>
-        <w:rPr>
-          <w:noProof/>
-        </w:rPr>
-        <w:t>Modify Customization Controller Inheritance</w:t>
-      </w:r>
-    </w:fldSimple>
+    <w:r>
+      <w:fldChar w:fldCharType="begin"/>
+    </w:r>
+    <w:r>
+      <w:instrText xml:space="preserve"> STYLEREF  "SAGE_Heading 1" \l  \* MERGEFORMAT </w:instrText>
+    </w:r>
+    <w:r>
+      <w:fldChar w:fldCharType="separate"/>
+    </w:r>
+    <w:r>
+      <w:rPr>
+        <w:noProof/>
+      </w:rPr>
+      <w:t>Modify Customization Controller Inheritance</w:t>
+    </w:r>
+    <w:r>
+      <w:rPr>
+        <w:noProof/>
+      </w:rPr>
+      <w:fldChar w:fldCharType="end"/>
+    </w:r>
   </w:p>
 </w:hdr>
 </file>
@@ -1361,7 +1375,7 @@
         <v:path o:extrusionok="f" gradientshapeok="t" o:connecttype="rect"/>
         <o:lock v:ext="edit" aspectratio="t"/>
       </v:shapetype>
-      <v:shape id="_x0000_i1029" type="#_x0000_t75" style="width:19.5pt;height:19.5pt" o:bullet="t">
+      <v:shape id="_x0000_i1027" type="#_x0000_t75" style="width:19.6pt;height:19.6pt" o:bullet="t">
         <v:imagedata r:id="rId1" o:title="clip_image001"/>
       </v:shape>
     </w:pict>
@@ -22354,7 +22368,7 @@
 </file>
 
 <file path=customXml/itemProps1.xml><?xml version="1.0" encoding="utf-8"?>
-<ds:datastoreItem xmlns:ds="http://schemas.openxmlformats.org/officeDocument/2006/customXml" ds:itemID="{CCCECBF9-956B-4CCB-806E-5E7183622EFB}">
+<ds:datastoreItem xmlns:ds="http://schemas.openxmlformats.org/officeDocument/2006/customXml" ds:itemID="{9C680391-8200-4502-A533-A0DEE4E7A337}">
   <ds:schemaRefs>
     <ds:schemaRef ds:uri="http://schemas.openxmlformats.org/officeDocument/2006/bibliography"/>
   </ds:schemaRefs>

</xml_diff>